<commit_message>
finished database and added mockaroo scripts
</commit_message>
<xml_diff>
--- a/Rhylei-Tremlett-DAT601-Milestone-3.docx
+++ b/Rhylei-Tremlett-DAT601-Milestone-3.docx
@@ -606,7 +606,7 @@
           <v:shape id="_x0000_i1025" type="#_x0000_t75" style="width:77.25pt;height:49.5pt" o:ole="">
             <v:imagedata r:id="rId17" o:title=""/>
           </v:shape>
-          <o:OLEObject Type="Embed" ProgID="Package" ShapeID="_x0000_i1025" DrawAspect="Icon" ObjectID="_1748610176" r:id="rId18"/>
+          <o:OLEObject Type="Embed" ProgID="Package" ShapeID="_x0000_i1025" DrawAspect="Icon" ObjectID="_1748971401" r:id="rId18"/>
         </w:object>
       </w:r>
     </w:p>
@@ -635,6 +635,19 @@
           <w:lang w:val="en-US"/>
         </w:rPr>
         <w:t>While generating test data and creating the procedures to execute, I ran into an issue where data was converted to an integer on a column that takes varchar. The data that I’ve generated is not numeric, and it includes symbols and text. SQL Server then would throw an error as it fails the conversion.</w:t>
+      </w:r>
+    </w:p>
+    <w:p>
+      <w:pPr>
+        <w:rPr>
+          <w:lang w:val="en-US"/>
+        </w:rPr>
+      </w:pPr>
+      <w:r>
+        <w:rPr>
+          <w:lang w:val="en-US"/>
+        </w:rPr>
+        <w:t>Another problem I had was with Mocakroo, I realised when testing the insert script that I had a lot of foreign key constraint errors. This turned out to be because of one statement failing, which caused the rest to fail because the rows were missing. The problem that occurred was that I had improperly generated data for one of my very simple tables (executive, two columns). I had the data in the wrong columns, and this meant that the row referenced later in the script didn’t exist.</w:t>
       </w:r>
     </w:p>
     <w:p>
@@ -3836,6 +3849,7 @@
     <w:rsid w:val="00680F2B"/>
     <w:rsid w:val="006939FF"/>
     <w:rsid w:val="007306F2"/>
+    <w:rsid w:val="00782CA4"/>
     <w:rsid w:val="007946F5"/>
     <w:rsid w:val="007B722D"/>
     <w:rsid w:val="007E2E3C"/>
@@ -4705,21 +4719,6 @@
 </file>
 
 <file path=customXml/item3.xml><?xml version="1.0" encoding="utf-8"?>
-<?mso-contentType ?>
-<FormTemplates xmlns="http://schemas.microsoft.com/sharepoint/v3/contenttype/forms">
-  <Display>DocumentLibraryForm</Display>
-  <Edit>DocumentLibraryForm</Edit>
-  <New>DocumentLibraryForm</New>
-</FormTemplates>
-</file>
-
-<file path=customXml/item4.xml><?xml version="1.0" encoding="utf-8"?>
-<p:properties xmlns:p="http://schemas.microsoft.com/office/2006/metadata/properties" xmlns:xsi="http://www.w3.org/2001/XMLSchema-instance" xmlns:pc="http://schemas.microsoft.com/office/infopath/2007/PartnerControls">
-  <documentManagement/>
-</p:properties>
-</file>
-
-<file path=customXml/item5.xml><?xml version="1.0" encoding="utf-8"?>
 <ct:contentTypeSchema xmlns:ct="http://schemas.microsoft.com/office/2006/metadata/contentType" xmlns:ma="http://schemas.microsoft.com/office/2006/metadata/properties/metaAttributes" ct:_="" ma:_="" ma:contentTypeName="Document" ma:contentTypeID="0x010100D1EAC80D6FB7D3438E91810F1254693D" ma:contentTypeVersion="13" ma:contentTypeDescription="Create a new document." ma:contentTypeScope="" ma:versionID="6cb27507d1ebec3f8fddd4921be31767">
   <xsd:schema xmlns:xsd="http://www.w3.org/2001/XMLSchema" xmlns:xs="http://www.w3.org/2001/XMLSchema" xmlns:p="http://schemas.microsoft.com/office/2006/metadata/properties" xmlns:ns3="7be422d1-ca8e-4d5b-b031-e01d1ad17aa4" xmlns:ns4="ee8f7577-8c70-4c9d-aadf-10ecb2f08f94" targetNamespace="http://schemas.microsoft.com/office/2006/metadata/properties" ma:root="true" ma:fieldsID="691e1439132c460042da255d3d4c4d2c" ns3:_="" ns4:_="">
     <xsd:import namespace="7be422d1-ca8e-4d5b-b031-e01d1ad17aa4"/>
@@ -4942,6 +4941,21 @@
 </ct:contentTypeSchema>
 </file>
 
+<file path=customXml/item4.xml><?xml version="1.0" encoding="utf-8"?>
+<p:properties xmlns:p="http://schemas.microsoft.com/office/2006/metadata/properties" xmlns:xsi="http://www.w3.org/2001/XMLSchema-instance" xmlns:pc="http://schemas.microsoft.com/office/infopath/2007/PartnerControls">
+  <documentManagement/>
+</p:properties>
+</file>
+
+<file path=customXml/item5.xml><?xml version="1.0" encoding="utf-8"?>
+<?mso-contentType ?>
+<FormTemplates xmlns="http://schemas.microsoft.com/sharepoint/v3/contenttype/forms">
+  <Display>DocumentLibraryForm</Display>
+  <Edit>DocumentLibraryForm</Edit>
+  <New>DocumentLibraryForm</New>
+</FormTemplates>
+</file>
+
 <file path=customXml/itemProps1.xml><?xml version="1.0" encoding="utf-8"?>
 <ds:datastoreItem xmlns:ds="http://schemas.openxmlformats.org/officeDocument/2006/customXml" ds:itemID="{55AF091B-3C7A-41E3-B477-F2FDAA23CFDA}">
   <ds:schemaRefs>
@@ -4959,23 +4973,6 @@
 </file>
 
 <file path=customXml/itemProps3.xml><?xml version="1.0" encoding="utf-8"?>
-<ds:datastoreItem xmlns:ds="http://schemas.openxmlformats.org/officeDocument/2006/customXml" ds:itemID="{F72E2A20-64EA-409B-AF74-85A5A39A7B71}">
-  <ds:schemaRefs>
-    <ds:schemaRef ds:uri="http://schemas.microsoft.com/sharepoint/v3/contenttype/forms"/>
-  </ds:schemaRefs>
-</ds:datastoreItem>
-</file>
-
-<file path=customXml/itemProps4.xml><?xml version="1.0" encoding="utf-8"?>
-<ds:datastoreItem xmlns:ds="http://schemas.openxmlformats.org/officeDocument/2006/customXml" ds:itemID="{EA6000A9-7A7F-422C-AD43-FB2E77049A76}">
-  <ds:schemaRefs>
-    <ds:schemaRef ds:uri="http://schemas.microsoft.com/office/2006/metadata/properties"/>
-    <ds:schemaRef ds:uri="http://schemas.microsoft.com/office/infopath/2007/PartnerControls"/>
-  </ds:schemaRefs>
-</ds:datastoreItem>
-</file>
-
-<file path=customXml/itemProps5.xml><?xml version="1.0" encoding="utf-8"?>
 <ds:datastoreItem xmlns:ds="http://schemas.openxmlformats.org/officeDocument/2006/customXml" ds:itemID="{DB3FC399-A881-47B8-AF7C-38748ABDD709}">
   <ds:schemaRefs>
     <ds:schemaRef ds:uri="http://schemas.microsoft.com/office/2006/metadata/contentType"/>
@@ -4992,4 +4989,21 @@
     <ds:schemaRef ds:uri="http://schemas.microsoft.com/internal/obd"/>
   </ds:schemaRefs>
 </ds:datastoreItem>
+</file>
+
+<file path=customXml/itemProps4.xml><?xml version="1.0" encoding="utf-8"?>
+<ds:datastoreItem xmlns:ds="http://schemas.openxmlformats.org/officeDocument/2006/customXml" ds:itemID="{EA6000A9-7A7F-422C-AD43-FB2E77049A76}">
+  <ds:schemaRefs>
+    <ds:schemaRef ds:uri="http://schemas.microsoft.com/office/2006/metadata/properties"/>
+    <ds:schemaRef ds:uri="http://schemas.microsoft.com/office/infopath/2007/PartnerControls"/>
+  </ds:schemaRefs>
+</ds:datastoreItem>
+</file>
+
+<file path=customXml/itemProps5.xml><?xml version="1.0" encoding="utf-8"?>
+<ds:datastoreItem xmlns:ds="http://schemas.openxmlformats.org/officeDocument/2006/customXml" ds:itemID="{F72E2A20-64EA-409B-AF74-85A5A39A7B71}">
+  <ds:schemaRefs>
+    <ds:schemaRef ds:uri="http://schemas.microsoft.com/sharepoint/v3/contenttype/forms"/>
+  </ds:schemaRefs>
+</ds:datastoreItem>
 </file>
</xml_diff>